<commit_message>
Update Checking the database changes via SQL Server Database project.docx
</commit_message>
<xml_diff>
--- a/Checking the database changes via SQL Server Database project.docx
+++ b/Checking the database changes via SQL Server Database project.docx
@@ -63,7 +63,13 @@
         </w:rPr>
       </w:pPr>
       <w:r>
-        <w:t>Open solution using MS Visual Studio:</w:t>
+        <w:rPr>
+          <w:u w:val="single"/>
+        </w:rPr>
+        <w:t>Open</w:t>
+      </w:r>
+      <w:r>
+        <w:t xml:space="preserve"> solution using MS Visual Studio:</w:t>
       </w:r>
     </w:p>
     <w:p>
@@ -235,6 +241,7 @@
       <w:r>
         <w:rPr>
           <w:b/>
+          <w:u w:val="single"/>
         </w:rPr>
         <w:lastRenderedPageBreak/>
         <w:t>Build</w:t>
@@ -437,7 +444,23 @@
         <w:rPr>
           <w:b/>
         </w:rPr>
-        <w:t>Schema Compare</w:t>
+        <w:t xml:space="preserve">Schema </w:t>
+      </w:r>
+      <w:r>
+        <w:rPr>
+          <w:b/>
+          <w:u w:val="single"/>
+        </w:rPr>
+        <w:t>Compare</w:t>
+      </w:r>
+      <w:r>
+        <w:rPr>
+          <w:b/>
+        </w:rPr>
+        <w:t xml:space="preserve"> </w:t>
+      </w:r>
+      <w:r>
+        <w:t>for the required database</w:t>
       </w:r>
       <w:r>
         <w:t>:</w:t>
@@ -616,7 +639,16 @@
       </w:pPr>
       <w:r>
         <w:lastRenderedPageBreak/>
-        <w:t>Once the comparison completed, check the type of the discrepancy, object type and name and the actual difference in the code:</w:t>
+        <w:t xml:space="preserve">Once the comparison completed, </w:t>
+      </w:r>
+      <w:r>
+        <w:rPr>
+          <w:u w:val="single"/>
+        </w:rPr>
+        <w:t>check</w:t>
+      </w:r>
+      <w:r>
+        <w:t xml:space="preserve"> the type of the discrepancy, object type and name and the actual difference in the code:</w:t>
       </w:r>
     </w:p>
     <w:p>
@@ -630,8 +662,8 @@
         </w:rPr>
         <w:drawing>
           <wp:inline distT="0" distB="0" distL="0" distR="0">
-            <wp:extent cx="8896350" cy="3486150"/>
-            <wp:effectExtent l="0" t="0" r="0" b="0"/>
+            <wp:extent cx="8896350" cy="3228975"/>
+            <wp:effectExtent l="0" t="0" r="0" b="9525"/>
             <wp:docPr id="11" name="Picture 11"/>
             <wp:cNvGraphicFramePr>
               <a:graphicFrameLocks xmlns:a="http://schemas.openxmlformats.org/drawingml/2006/main" noChangeAspect="1"/>
@@ -653,13 +685,13 @@
                         </a:ext>
                       </a:extLst>
                     </a:blip>
-                    <a:srcRect r="2607" b="5427"/>
+                    <a:srcRect t="4651" r="2607" b="7752"/>
                     <a:stretch/>
                   </pic:blipFill>
                   <pic:spPr bwMode="auto">
                     <a:xfrm>
                       <a:off x="0" y="0"/>
-                      <a:ext cx="8896350" cy="3486150"/>
+                      <a:ext cx="8896350" cy="3228975"/>
                     </a:xfrm>
                     <a:prstGeom prst="rect">
                       <a:avLst/>
@@ -683,37 +715,74 @@
     </w:p>
     <w:p>
       <w:pPr>
+        <w:pStyle w:val="ListParagraph"/>
+        <w:numPr>
+          <w:ilvl w:val="0"/>
+          <w:numId w:val="1"/>
+        </w:numPr>
+        <w:jc w:val="both"/>
+        <w:rPr>
+          <w:b/>
+        </w:rPr>
+      </w:pPr>
+      <w:r>
+        <w:t xml:space="preserve">Use the </w:t>
+      </w:r>
+      <w:r>
+        <w:rPr>
+          <w:b/>
+        </w:rPr>
+        <w:t>Action</w:t>
+      </w:r>
+      <w:r>
+        <w:t xml:space="preserve"> section to include</w:t>
+      </w:r>
+      <w:r>
+        <w:t>/</w:t>
+      </w:r>
+      <w:r>
+        <w:t>exclude</w:t>
+      </w:r>
+      <w:r>
+        <w:t xml:space="preserve"> objects </w:t>
+      </w:r>
+      <w:r>
+        <w:t>to be updated and c</w:t>
+      </w:r>
+      <w:r>
+        <w:t xml:space="preserve">lick </w:t>
+      </w:r>
+      <w:r>
+        <w:rPr>
+          <w:b/>
+          <w:u w:val="single"/>
+        </w:rPr>
+        <w:t>Generate</w:t>
+      </w:r>
+      <w:r>
+        <w:rPr>
+          <w:b/>
+        </w:rPr>
+        <w:t xml:space="preserve"> Script</w:t>
+      </w:r>
+      <w:r>
+        <w:t>:</w:t>
+      </w:r>
+    </w:p>
+    <w:p>
+      <w:pPr>
         <w:ind w:left="720"/>
         <w:jc w:val="both"/>
       </w:pPr>
       <w:r>
-        <w:t xml:space="preserve">Click </w:t>
-      </w:r>
-      <w:r>
-        <w:rPr>
-          <w:b/>
-        </w:rPr>
-        <w:t>Generate Script</w:t>
-      </w:r>
-    </w:p>
-    <w:p>
-      <w:pPr>
-        <w:ind w:left="720"/>
-        <w:jc w:val="both"/>
-        <w:rPr>
-          <w:lang w:val="uk-UA"/>
-        </w:rPr>
-      </w:pPr>
-      <w:r>
         <w:rPr>
           <w:noProof/>
-          <w:lang w:val="uk-UA"/>
         </w:rPr>
         <w:drawing>
           <wp:inline distT="0" distB="0" distL="0" distR="0">
-            <wp:extent cx="7505700" cy="1171575"/>
+            <wp:extent cx="9144000" cy="1476375"/>
             <wp:effectExtent l="0" t="0" r="0" b="9525"/>
-            <wp:docPr id="12" name="Picture 12"/>
+            <wp:docPr id="19" name="Picture 19"/>
             <wp:cNvGraphicFramePr>
               <a:graphicFrameLocks xmlns:a="http://schemas.openxmlformats.org/drawingml/2006/main" noChangeAspect="1"/>
             </wp:cNvGraphicFramePr>
@@ -721,12 +790,12 @@
               <a:graphicData uri="http://schemas.openxmlformats.org/drawingml/2006/picture">
                 <pic:pic xmlns:pic="http://schemas.openxmlformats.org/drawingml/2006/picture">
                   <pic:nvPicPr>
-                    <pic:cNvPr id="0" name="Picture 9"/>
+                    <pic:cNvPr id="0" name="Picture 15"/>
                     <pic:cNvPicPr>
                       <a:picLocks noChangeAspect="1" noChangeArrowheads="1"/>
                     </pic:cNvPicPr>
                   </pic:nvPicPr>
-                  <pic:blipFill rotWithShape="1">
+                  <pic:blipFill>
                     <a:blip r:embed="rId15">
                       <a:extLst>
                         <a:ext uri="{28A0092B-C50C-407E-A947-70E740481C1C}">
@@ -734,13 +803,15 @@
                         </a:ext>
                       </a:extLst>
                     </a:blip>
-                    <a:srcRect b="28902"/>
-                    <a:stretch/>
+                    <a:srcRect/>
+                    <a:stretch>
+                      <a:fillRect/>
+                    </a:stretch>
                   </pic:blipFill>
                   <pic:spPr bwMode="auto">
                     <a:xfrm>
                       <a:off x="0" y="0"/>
-                      <a:ext cx="7505700" cy="1171575"/>
+                      <a:ext cx="9144000" cy="1476375"/>
                     </a:xfrm>
                     <a:prstGeom prst="rect">
                       <a:avLst/>
@@ -749,11 +820,6 @@
                     <a:ln>
                       <a:noFill/>
                     </a:ln>
-                    <a:extLst>
-                      <a:ext uri="{53640926-AAD7-44D8-BBD7-CCE9431645EC}">
-                        <a14:shadowObscured xmlns:a14="http://schemas.microsoft.com/office/drawing/2010/main"/>
-                      </a:ext>
-                    </a:extLst>
                   </pic:spPr>
                 </pic:pic>
               </a:graphicData>
@@ -786,7 +852,7 @@
         </w:rPr>
         <w:drawing>
           <wp:inline distT="0" distB="0" distL="0" distR="0">
-            <wp:extent cx="6000750" cy="1181100"/>
+            <wp:extent cx="6000750" cy="971550"/>
             <wp:effectExtent l="0" t="0" r="0" b="0"/>
             <wp:docPr id="13" name="Picture 13"/>
             <wp:cNvGraphicFramePr>
@@ -809,13 +875,13 @@
                         </a:ext>
                       </a:extLst>
                     </a:blip>
-                    <a:srcRect b="66933"/>
+                    <a:srcRect b="72800"/>
                     <a:stretch/>
                   </pic:blipFill>
                   <pic:spPr bwMode="auto">
                     <a:xfrm>
                       <a:off x="0" y="0"/>
-                      <a:ext cx="6000750" cy="1181100"/>
+                      <a:ext cx="6000750" cy="971550"/>
                     </a:xfrm>
                     <a:prstGeom prst="rect">
                       <a:avLst/>
@@ -864,35 +930,123 @@
       <w:r>
         <w:t xml:space="preserve"> via</w:t>
       </w:r>
+      <w:r>
+        <w:t xml:space="preserve"> </w:t>
+      </w:r>
+      <w:r>
+        <w:t>Visual Studio or MS SQL Server Management Studio.</w:t>
+      </w:r>
+    </w:p>
+    <w:p>
+      <w:pPr>
+        <w:ind w:left="720"/>
+        <w:jc w:val="both"/>
+      </w:pPr>
+      <w:r>
+        <w:t xml:space="preserve">You can also update the code in the repository – just find </w:t>
+      </w:r>
+      <w:r>
+        <w:t xml:space="preserve">the object </w:t>
+      </w:r>
+      <w:r>
+        <w:t xml:space="preserve">and </w:t>
+      </w:r>
+      <w:r>
+        <w:t xml:space="preserve">make the required </w:t>
+      </w:r>
+      <w:r>
+        <w:t>change</w:t>
+      </w:r>
+      <w:r>
+        <w:t>s</w:t>
+      </w:r>
+      <w:r>
+        <w:t xml:space="preserve">: </w:t>
+      </w:r>
+    </w:p>
+    <w:p>
+      <w:pPr>
+        <w:ind w:left="720"/>
+        <w:jc w:val="both"/>
+      </w:pPr>
+      <w:r>
+        <w:rPr>
+          <w:noProof/>
+        </w:rPr>
+        <w:drawing>
+          <wp:inline distT="0" distB="0" distL="0" distR="0">
+            <wp:extent cx="9048750" cy="2562225"/>
+            <wp:effectExtent l="0" t="0" r="0" b="9525"/>
+            <wp:docPr id="16" name="Picture 16"/>
+            <wp:cNvGraphicFramePr>
+              <a:graphicFrameLocks xmlns:a="http://schemas.openxmlformats.org/drawingml/2006/main" noChangeAspect="1"/>
+            </wp:cNvGraphicFramePr>
+            <a:graphic xmlns:a="http://schemas.openxmlformats.org/drawingml/2006/main">
+              <a:graphicData uri="http://schemas.openxmlformats.org/drawingml/2006/picture">
+                <pic:pic xmlns:pic="http://schemas.openxmlformats.org/drawingml/2006/picture">
+                  <pic:nvPicPr>
+                    <pic:cNvPr id="0" name="Picture 12"/>
+                    <pic:cNvPicPr>
+                      <a:picLocks noChangeAspect="1" noChangeArrowheads="1"/>
+                    </pic:cNvPicPr>
+                  </pic:nvPicPr>
+                  <pic:blipFill rotWithShape="1">
+                    <a:blip r:embed="rId17">
+                      <a:extLst>
+                        <a:ext uri="{28A0092B-C50C-407E-A947-70E740481C1C}">
+                          <a14:useLocalDpi xmlns:a14="http://schemas.microsoft.com/office/drawing/2010/main" val="0"/>
+                        </a:ext>
+                      </a:extLst>
+                    </a:blip>
+                    <a:srcRect r="939"/>
+                    <a:stretch/>
+                  </pic:blipFill>
+                  <pic:spPr bwMode="auto">
+                    <a:xfrm>
+                      <a:off x="0" y="0"/>
+                      <a:ext cx="9048750" cy="2562225"/>
+                    </a:xfrm>
+                    <a:prstGeom prst="rect">
+                      <a:avLst/>
+                    </a:prstGeom>
+                    <a:noFill/>
+                    <a:ln>
+                      <a:noFill/>
+                    </a:ln>
+                    <a:extLst>
+                      <a:ext uri="{53640926-AAD7-44D8-BBD7-CCE9431645EC}">
+                        <a14:shadowObscured xmlns:a14="http://schemas.microsoft.com/office/drawing/2010/main"/>
+                      </a:ext>
+                    </a:extLst>
+                  </pic:spPr>
+                </pic:pic>
+              </a:graphicData>
+            </a:graphic>
+          </wp:inline>
+        </w:drawing>
+      </w:r>
+    </w:p>
+    <w:p>
+      <w:pPr>
+        <w:ind w:left="720"/>
+        <w:jc w:val="both"/>
+      </w:pPr>
       <w:bookmarkStart w:id="0" w:name="_GoBack"/>
       <w:bookmarkEnd w:id="0"/>
       <w:r>
-        <w:t xml:space="preserve"> </w:t>
-      </w:r>
-      <w:r>
-        <w:t>Visual Studio or MS SQL Server Management Studio.</w:t>
-      </w:r>
-    </w:p>
-    <w:p>
-      <w:pPr>
-        <w:ind w:left="720"/>
-        <w:jc w:val="both"/>
-      </w:pPr>
-      <w:r>
         <w:t xml:space="preserve">If there is no difference between the database and the repository you will see this: </w:t>
       </w:r>
     </w:p>
     <w:p>
       <w:pPr>
-        <w:ind w:left="720"/>
-        <w:jc w:val="both"/>
+        <w:ind w:firstLine="720"/>
       </w:pPr>
       <w:r>
         <w:rPr>
           <w:noProof/>
         </w:rPr>
         <w:drawing>
-          <wp:inline distT="0" distB="0" distL="0" distR="0">
+          <wp:inline distT="0" distB="0" distL="0" distR="0" wp14:anchorId="64B0159D" wp14:editId="523A0B3D">
             <wp:extent cx="2581275" cy="2600325"/>
             <wp:effectExtent l="0" t="0" r="9525" b="9525"/>
             <wp:docPr id="17" name="Picture 17"/>
@@ -909,7 +1063,7 @@
                     </pic:cNvPicPr>
                   </pic:nvPicPr>
                   <pic:blipFill>
-                    <a:blip r:embed="rId17">
+                    <a:blip r:embed="rId18">
                       <a:extLst>
                         <a:ext uri="{28A0092B-C50C-407E-A947-70E740481C1C}">
                           <a14:useLocalDpi xmlns:a14="http://schemas.microsoft.com/office/drawing/2010/main" val="0"/>
@@ -941,86 +1095,6 @@
         </w:drawing>
       </w:r>
     </w:p>
-    <w:p>
-      <w:pPr>
-        <w:ind w:left="720"/>
-        <w:jc w:val="both"/>
-      </w:pPr>
-      <w:r>
-        <w:t xml:space="preserve">You can also update the code in the repository – just find and </w:t>
-      </w:r>
-      <w:r>
-        <w:t xml:space="preserve">make the required </w:t>
-      </w:r>
-      <w:r>
-        <w:t>change</w:t>
-      </w:r>
-      <w:r>
-        <w:t>s</w:t>
-      </w:r>
-      <w:r>
-        <w:t xml:space="preserve">: </w:t>
-      </w:r>
-    </w:p>
-    <w:p>
-      <w:pPr>
-        <w:ind w:left="720"/>
-        <w:jc w:val="both"/>
-      </w:pPr>
-      <w:r>
-        <w:rPr>
-          <w:noProof/>
-        </w:rPr>
-        <w:drawing>
-          <wp:inline distT="0" distB="0" distL="0" distR="0">
-            <wp:extent cx="9134475" cy="2562225"/>
-            <wp:effectExtent l="0" t="0" r="9525" b="9525"/>
-            <wp:docPr id="16" name="Picture 16"/>
-            <wp:cNvGraphicFramePr>
-              <a:graphicFrameLocks xmlns:a="http://schemas.openxmlformats.org/drawingml/2006/main" noChangeAspect="1"/>
-            </wp:cNvGraphicFramePr>
-            <a:graphic xmlns:a="http://schemas.openxmlformats.org/drawingml/2006/main">
-              <a:graphicData uri="http://schemas.openxmlformats.org/drawingml/2006/picture">
-                <pic:pic xmlns:pic="http://schemas.openxmlformats.org/drawingml/2006/picture">
-                  <pic:nvPicPr>
-                    <pic:cNvPr id="0" name="Picture 12"/>
-                    <pic:cNvPicPr>
-                      <a:picLocks noChangeAspect="1" noChangeArrowheads="1"/>
-                    </pic:cNvPicPr>
-                  </pic:nvPicPr>
-                  <pic:blipFill>
-                    <a:blip r:embed="rId18">
-                      <a:extLst>
-                        <a:ext uri="{28A0092B-C50C-407E-A947-70E740481C1C}">
-                          <a14:useLocalDpi xmlns:a14="http://schemas.microsoft.com/office/drawing/2010/main" val="0"/>
-                        </a:ext>
-                      </a:extLst>
-                    </a:blip>
-                    <a:srcRect/>
-                    <a:stretch>
-                      <a:fillRect/>
-                    </a:stretch>
-                  </pic:blipFill>
-                  <pic:spPr bwMode="auto">
-                    <a:xfrm>
-                      <a:off x="0" y="0"/>
-                      <a:ext cx="9134475" cy="2562225"/>
-                    </a:xfrm>
-                    <a:prstGeom prst="rect">
-                      <a:avLst/>
-                    </a:prstGeom>
-                    <a:noFill/>
-                    <a:ln>
-                      <a:noFill/>
-                    </a:ln>
-                  </pic:spPr>
-                </pic:pic>
-              </a:graphicData>
-            </a:graphic>
-          </wp:inline>
-        </w:drawing>
-      </w:r>
-    </w:p>
     <w:sectPr>
       <w:pgSz w:w="15840" w:h="12240" w:orient="landscape"/>
       <w:pgMar w:top="720" w:right="720" w:bottom="720" w:left="720" w:header="720" w:footer="720" w:gutter="0"/>
@@ -1086,7 +1160,7 @@
   <w:abstractNum w:abstractNumId="0" w15:restartNumberingAfterBreak="0">
     <w:nsid w:val="69691C54"/>
     <w:multiLevelType w:val="hybridMultilevel"/>
-    <w:tmpl w:val="4FBC3A64"/>
+    <w:tmpl w:val="8B62A386"/>
     <w:lvl w:ilvl="0" w:tplc="04090011">
       <w:start w:val="1"/>
       <w:numFmt w:val="decimal"/>
@@ -1961,7 +2035,7 @@
 </file>
 
 <file path=customXml/itemProps1.xml><?xml version="1.0" encoding="utf-8"?>
-<ds:datastoreItem xmlns:ds="http://schemas.openxmlformats.org/officeDocument/2006/customXml" ds:itemID="{E5B86F03-7709-4974-9D25-A9776BAA5F7C}">
+<ds:datastoreItem xmlns:ds="http://schemas.openxmlformats.org/officeDocument/2006/customXml" ds:itemID="{18BD14AD-5AB9-4F62-ABA4-BDD71B99BD36}">
   <ds:schemaRefs>
     <ds:schemaRef ds:uri="http://schemas.openxmlformats.org/officeDocument/2006/bibliography"/>
   </ds:schemaRefs>

</xml_diff>